<commit_message>
Game rapport P&M reviewed
</commit_message>
<xml_diff>
--- a/Android Game/Patrick/SpaceX rapport.docx
+++ b/Android Game/Patrick/SpaceX rapport.docx
@@ -4057,8 +4057,6 @@
             <w:rPr>
               <w:rFonts w:eastAsiaTheme="minorEastAsia"/>
               <w:noProof/>
-              <w:sz w:val="24"/>
-              <w:szCs w:val="24"/>
               <w:lang w:val="da-DK" w:eastAsia="da-DK"/>
             </w:rPr>
           </w:pPr>
@@ -4071,7 +4069,7 @@
           <w:r>
             <w:fldChar w:fldCharType="separate"/>
           </w:r>
-          <w:hyperlink w:anchor="_Toc10379831" w:history="1">
+          <w:hyperlink w:anchor="_Toc10452350" w:history="1">
             <w:r>
               <w:rPr>
                 <w:rStyle w:val="Hyperlink"/>
@@ -4098,7 +4096,7 @@
                 <w:noProof/>
                 <w:webHidden/>
               </w:rPr>
-              <w:instrText xml:space="preserve"> PAGEREF _Toc10379831 \h </w:instrText>
+              <w:instrText xml:space="preserve"> PAGEREF _Toc10452350 \h </w:instrText>
             </w:r>
             <w:r>
               <w:rPr>
@@ -4138,12 +4136,10 @@
             <w:rPr>
               <w:rFonts w:eastAsiaTheme="minorEastAsia"/>
               <w:noProof/>
-              <w:sz w:val="24"/>
-              <w:szCs w:val="24"/>
               <w:lang w:val="da-DK" w:eastAsia="da-DK"/>
             </w:rPr>
           </w:pPr>
-          <w:hyperlink w:anchor="_Toc10379832" w:history="1">
+          <w:hyperlink w:anchor="_Toc10452351" w:history="1">
             <w:r>
               <w:rPr>
                 <w:rStyle w:val="Hyperlink"/>
@@ -4170,7 +4166,7 @@
                 <w:noProof/>
                 <w:webHidden/>
               </w:rPr>
-              <w:instrText xml:space="preserve"> PAGEREF _Toc10379832 \h </w:instrText>
+              <w:instrText xml:space="preserve"> PAGEREF _Toc10452351 \h </w:instrText>
             </w:r>
             <w:r>
               <w:rPr>
@@ -4210,12 +4206,10 @@
             <w:rPr>
               <w:rFonts w:eastAsiaTheme="minorEastAsia"/>
               <w:noProof/>
-              <w:sz w:val="24"/>
-              <w:szCs w:val="24"/>
               <w:lang w:val="da-DK" w:eastAsia="da-DK"/>
             </w:rPr>
           </w:pPr>
-          <w:hyperlink w:anchor="_Toc10379833" w:history="1">
+          <w:hyperlink w:anchor="_Toc10452352" w:history="1">
             <w:r>
               <w:rPr>
                 <w:rStyle w:val="Hyperlink"/>
@@ -4242,7 +4236,7 @@
                 <w:noProof/>
                 <w:webHidden/>
               </w:rPr>
-              <w:instrText xml:space="preserve"> PAGEREF _Toc10379833 \h </w:instrText>
+              <w:instrText xml:space="preserve"> PAGEREF _Toc10452352 \h </w:instrText>
             </w:r>
             <w:r>
               <w:rPr>
@@ -4282,12 +4276,10 @@
             <w:rPr>
               <w:rFonts w:eastAsiaTheme="minorEastAsia"/>
               <w:noProof/>
-              <w:sz w:val="24"/>
-              <w:szCs w:val="24"/>
               <w:lang w:val="da-DK" w:eastAsia="da-DK"/>
             </w:rPr>
           </w:pPr>
-          <w:hyperlink w:anchor="_Toc10379834" w:history="1">
+          <w:hyperlink w:anchor="_Toc10452353" w:history="1">
             <w:r>
               <w:rPr>
                 <w:rStyle w:val="Hyperlink"/>
@@ -4314,7 +4306,7 @@
                 <w:noProof/>
                 <w:webHidden/>
               </w:rPr>
-              <w:instrText xml:space="preserve"> PAGEREF _Toc10379834 \h </w:instrText>
+              <w:instrText xml:space="preserve"> PAGEREF _Toc10452353 \h </w:instrText>
             </w:r>
             <w:r>
               <w:rPr>
@@ -4354,12 +4346,10 @@
             <w:rPr>
               <w:rFonts w:eastAsiaTheme="minorEastAsia"/>
               <w:noProof/>
-              <w:sz w:val="24"/>
-              <w:szCs w:val="24"/>
               <w:lang w:val="da-DK" w:eastAsia="da-DK"/>
             </w:rPr>
           </w:pPr>
-          <w:hyperlink w:anchor="_Toc10379835" w:history="1">
+          <w:hyperlink w:anchor="_Toc10452354" w:history="1">
             <w:r>
               <w:rPr>
                 <w:rStyle w:val="Hyperlink"/>
@@ -4386,7 +4376,7 @@
                 <w:noProof/>
                 <w:webHidden/>
               </w:rPr>
-              <w:instrText xml:space="preserve"> PAGEREF _Toc10379835 \h </w:instrText>
+              <w:instrText xml:space="preserve"> PAGEREF _Toc10452354 \h </w:instrText>
             </w:r>
             <w:r>
               <w:rPr>
@@ -4426,12 +4416,10 @@
             <w:rPr>
               <w:rFonts w:eastAsiaTheme="minorEastAsia"/>
               <w:noProof/>
-              <w:sz w:val="24"/>
-              <w:szCs w:val="24"/>
               <w:lang w:val="da-DK" w:eastAsia="da-DK"/>
             </w:rPr>
           </w:pPr>
-          <w:hyperlink w:anchor="_Toc10379836" w:history="1">
+          <w:hyperlink w:anchor="_Toc10452355" w:history="1">
             <w:r>
               <w:rPr>
                 <w:rStyle w:val="Hyperlink"/>
@@ -4458,7 +4446,7 @@
                 <w:noProof/>
                 <w:webHidden/>
               </w:rPr>
-              <w:instrText xml:space="preserve"> PAGEREF _Toc10379836 \h </w:instrText>
+              <w:instrText xml:space="preserve"> PAGEREF _Toc10452355 \h </w:instrText>
             </w:r>
             <w:r>
               <w:rPr>
@@ -4511,7 +4499,7 @@
       <w:pPr>
         <w:pStyle w:val="Overskrift1"/>
       </w:pPr>
-      <w:bookmarkStart w:id="0" w:name="_Toc10379831"/>
+      <w:bookmarkStart w:id="0" w:name="_Toc10452350"/>
       <w:r>
         <w:lastRenderedPageBreak/>
         <w:t>Introduction to the game</w:t>
@@ -4538,7 +4526,19 @@
       </w:r>
       <w:proofErr w:type="gramEnd"/>
       <w:r>
-        <w:t xml:space="preserve"> fixed horizontally and vertically and moves together at all times making player placement fairly predictable. The aim of the game is to eliminate all enemy aliens without dying, </w:t>
+        <w:t xml:space="preserve"> </w:t>
+      </w:r>
+      <w:r>
+        <w:t>moving together</w:t>
+      </w:r>
+      <w:r>
+        <w:t xml:space="preserve"> horizontally and vertically</w:t>
+      </w:r>
+      <w:r>
+        <w:t xml:space="preserve">, </w:t>
+      </w:r>
+      <w:r>
+        <w:t xml:space="preserve">making player placement fairly predictable. The aim of the game is to eliminate all enemy aliens without dying, </w:t>
       </w:r>
       <w:r>
         <w:t xml:space="preserve">the enemy aliens will also shoot at the player ship as it advances and </w:t>
@@ -4567,7 +4567,7 @@
       <w:pPr>
         <w:pStyle w:val="Overskrift1"/>
       </w:pPr>
-      <w:bookmarkStart w:id="1" w:name="_Toc10379832"/>
+      <w:bookmarkStart w:id="1" w:name="_Toc10452351"/>
       <w:r>
         <w:t>Structure of the game</w:t>
       </w:r>
@@ -4736,11 +4736,11 @@
       <w:pPr>
         <w:pStyle w:val="Overskrift1"/>
       </w:pPr>
-      <w:bookmarkStart w:id="2" w:name="_Toc10379833"/>
       <w:r>
         <w:lastRenderedPageBreak/>
         <w:br/>
       </w:r>
+      <w:bookmarkStart w:id="2" w:name="_Toc10452352"/>
       <w:r>
         <w:t>Structure of the code</w:t>
       </w:r>
@@ -4820,11 +4820,20 @@
         <w:t xml:space="preserve">We created a package ‘SpaceX’ where all of the classes and interfaces we use throughout the game is placed. The classes outside of this package are part of the game engine that we created during class. We created our classes by standards of the OOP, meaning that our Enemy, Ship etc. </w:t>
       </w:r>
       <w:r>
-        <w:t xml:space="preserve">are in separate files containing fields and are created using our </w:t>
+        <w:t xml:space="preserve">are in separate files containing fields and are </w:t>
+      </w:r>
+      <w:r>
+        <w:t>rendered</w:t>
+      </w:r>
+      <w:r>
+        <w:t xml:space="preserve"> using our </w:t>
       </w:r>
       <w:proofErr w:type="spellStart"/>
       <w:r>
         <w:t>GameEngine</w:t>
+      </w:r>
+      <w:r>
+        <w:t>s</w:t>
       </w:r>
       <w:proofErr w:type="spellEnd"/>
       <w:r>
@@ -4874,14 +4883,12 @@
       <w:pPr>
         <w:pStyle w:val="Overskrift1"/>
       </w:pPr>
-      <w:bookmarkStart w:id="3" w:name="_Toc10379834"/>
     </w:p>
     <w:p>
       <w:pPr>
         <w:pStyle w:val="Overskrift1"/>
       </w:pPr>
-      <w:bookmarkStart w:id="4" w:name="_GoBack"/>
-      <w:bookmarkEnd w:id="4"/>
+      <w:bookmarkStart w:id="3" w:name="_Toc10452353"/>
       <w:r>
         <w:t>Challenge</w:t>
       </w:r>
@@ -4935,7 +4942,25 @@
     </w:p>
     <w:p>
       <w:r>
-        <w:t xml:space="preserve">We had some challenges with our shooting function and specifically that it would only shoot once and then disappear from the screen. We solved this by resetting the projectile rather than creating a new projectile every time we wanted to shoot. We however also encountered an issue where the projectile would follow the ship on the x-axis after being shot. We solved this by changing the projectile x-axis to the ship x-axis in the update method at the point of shooting meaning that the x-axis for the projectile would remain at a fixed x value at the correct ship position. </w:t>
+        <w:t>We had some challenges with our shooting function and specifically that it would only shoot once and then disappear from the screen. We solved this by resetting the projectile rather than creating a new projectile every time we wanted to shoot. We however also encountered an issue where the projectile would follow the ship on the x-axis after being shot. We solved this by changing the projectile x-axis to the ship</w:t>
+      </w:r>
+      <w:r>
+        <w:t>s</w:t>
+      </w:r>
+      <w:r>
+        <w:t xml:space="preserve"> x-axis in the update method at the point of shooting</w:t>
+      </w:r>
+      <w:r>
+        <w:t>,</w:t>
+      </w:r>
+      <w:r>
+        <w:t xml:space="preserve"> meaning that the x-axis for the projectile would remain at a fixed x valu</w:t>
+      </w:r>
+      <w:r>
+        <w:t>e, after being shot from the ships position</w:t>
+      </w:r>
+      <w:r>
+        <w:t xml:space="preserve">. </w:t>
       </w:r>
     </w:p>
     <w:p>
@@ -5018,7 +5043,7 @@
       <w:pPr>
         <w:pStyle w:val="Overskrift1"/>
       </w:pPr>
-      <w:bookmarkStart w:id="5" w:name="_Toc10379835"/>
+      <w:bookmarkStart w:id="4" w:name="_Toc10452354"/>
       <w:r>
         <w:t>I</w:t>
       </w:r>
@@ -5028,7 +5053,7 @@
       <w:r>
         <w:t>s and future implementations</w:t>
       </w:r>
-      <w:bookmarkEnd w:id="5"/>
+      <w:bookmarkEnd w:id="4"/>
     </w:p>
     <w:p/>
     <w:p>
@@ -5102,16 +5127,20 @@
     </w:p>
     <w:p/>
     <w:p>
-      <w:pPr>
-        <w:pStyle w:val="Undertitel"/>
-      </w:pPr>
-      <w:r>
-        <w:t>Enemy types &amp; bonus points:</w:t>
-      </w:r>
+      <w:bookmarkStart w:id="5" w:name="_GoBack"/>
+      <w:bookmarkEnd w:id="5"/>
     </w:p>
     <w:p>
+      <w:pPr>
+        <w:pStyle w:val="Undertitel"/>
+      </w:pPr>
       <w:r>
         <w:lastRenderedPageBreak/>
+        <w:t>Enemy types &amp; bonus points:</w:t>
+      </w:r>
+    </w:p>
+    <w:p>
+      <w:r>
         <w:t xml:space="preserve">As the game progresses and the levels increase, we want to implement different types of enemies with both different hitboxes and attack-types. These new enemies would also give a different amount of points once killed and some of them may even drop objects that will award you random upgrades once destroyed. The new enemies would require more hits and move faster, so you </w:t>
       </w:r>
       <w:proofErr w:type="gramStart"/>
@@ -5142,7 +5171,7 @@
       <w:pPr>
         <w:pStyle w:val="Overskrift1"/>
       </w:pPr>
-      <w:bookmarkStart w:id="6" w:name="_Toc10379836"/>
+      <w:bookmarkStart w:id="6" w:name="_Toc10452355"/>
       <w:r>
         <w:t>Things we could have done better</w:t>
       </w:r>
@@ -6151,6 +6180,7 @@
     <w:lsdException w:name="HTML Sample" w:semiHidden="1" w:unhideWhenUsed="1"/>
     <w:lsdException w:name="HTML Typewriter" w:semiHidden="1" w:unhideWhenUsed="1"/>
     <w:lsdException w:name="HTML Variable" w:semiHidden="1" w:unhideWhenUsed="1"/>
+    <w:lsdException w:name="Normal Table" w:semiHidden="1" w:unhideWhenUsed="1"/>
     <w:lsdException w:name="annotation subject" w:semiHidden="1" w:unhideWhenUsed="1"/>
     <w:lsdException w:name="No List" w:semiHidden="1" w:unhideWhenUsed="1"/>
     <w:lsdException w:name="Outline List 1" w:semiHidden="1" w:unhideWhenUsed="1"/>
@@ -6197,8 +6227,10 @@
     <w:lsdException w:name="Table Subtle 2" w:semiHidden="1" w:unhideWhenUsed="1"/>
     <w:lsdException w:name="Table Web 1" w:semiHidden="1" w:unhideWhenUsed="1"/>
     <w:lsdException w:name="Table Web 2" w:semiHidden="1" w:unhideWhenUsed="1"/>
+    <w:lsdException w:name="Table Web 3" w:semiHidden="1" w:unhideWhenUsed="1"/>
     <w:lsdException w:name="Balloon Text" w:semiHidden="1" w:unhideWhenUsed="1"/>
     <w:lsdException w:name="Table Grid" w:uiPriority="39"/>
+    <w:lsdException w:name="Table Theme" w:semiHidden="1" w:unhideWhenUsed="1"/>
     <w:lsdException w:name="Placeholder Text" w:semiHidden="1"/>
     <w:lsdException w:name="No Spacing" w:uiPriority="1" w:qFormat="1"/>
     <w:lsdException w:name="Light Shading" w:uiPriority="60"/>
@@ -6942,7 +6974,7 @@
 </file>
 
 <file path=customXml/itemProps2.xml><?xml version="1.0" encoding="utf-8"?>
-<ds:datastoreItem xmlns:ds="http://schemas.openxmlformats.org/officeDocument/2006/customXml" ds:itemID="{AC15064B-7DF8-4991-8BB6-F755B9F242C6}">
+<ds:datastoreItem xmlns:ds="http://schemas.openxmlformats.org/officeDocument/2006/customXml" ds:itemID="{4EC3B6C5-3F64-4582-AB05-5CD78FE884D4}">
   <ds:schemaRefs>
     <ds:schemaRef ds:uri="http://schemas.openxmlformats.org/officeDocument/2006/bibliography"/>
   </ds:schemaRefs>

</xml_diff>